<commit_message>
fix font and alignment in word doc
</commit_message>
<xml_diff>
--- a/template.docx
+++ b/template.docx
@@ -1,16 +1,13 @@
 
 <file path=word/document.xml><?xml version="1.0" encoding="utf-8"?>
-<w:document xmlns:wpc="http://schemas.microsoft.com/office/word/2010/wordprocessingCanvas" xmlns:cx="http://schemas.microsoft.com/office/drawing/2014/chartex" xmlns:cx1="http://schemas.microsoft.com/office/drawing/2015/9/8/chartex" xmlns:cx2="http://schemas.microsoft.com/office/drawing/2015/10/21/chartex" xmlns:cx3="http://schemas.microsoft.com/office/drawing/2016/5/9/chartex" xmlns:cx4="http://schemas.microsoft.com/office/drawing/2016/5/10/chartex" xmlns:cx5="http://schemas.microsoft.com/office/drawing/2016/5/11/chartex" xmlns:cx6="http://schemas.microsoft.com/office/drawing/2016/5/12/chartex" xmlns:cx7="http://schemas.microsoft.com/office/drawing/2016/5/13/chartex" xmlns:cx8="http://schemas.microsoft.com/office/drawing/2016/5/14/chartex" xmlns:mc="http://schemas.openxmlformats.org/markup-compatibility/2006" xmlns:aink="http://schemas.microsoft.com/office/drawing/2016/ink" xmlns:am3d="http://schemas.microsoft.com/office/drawing/2017/model3d" xmlns:o="urn:schemas-microsoft-com:office:office" xmlns:oel="http://schemas.microsoft.com/office/2019/extlst" xmlns:r="http://schemas.openxmlformats.org/officeDocument/2006/relationships" xmlns:m="http://schemas.openxmlformats.org/officeDocument/2006/math" xmlns:v="urn:schemas-microsoft-com:vml" xmlns:wp14="http://schemas.microsoft.com/office/word/2010/wordprocessingDrawing" xmlns:wp="http://schemas.openxmlformats.org/drawingml/2006/wordprocessingDrawing" xmlns:w10="urn:schemas-microsoft-com:office:word" xmlns:w="http://schemas.openxmlformats.org/wordprocessingml/2006/main" xmlns:w14="http://schemas.microsoft.com/office/word/2010/wordml" xmlns:w15="http://schemas.microsoft.com/office/word/2012/wordml" xmlns:w16cex="http://schemas.microsoft.com/office/word/2018/wordml/cex" xmlns:w16cid="http://schemas.microsoft.com/office/word/2016/wordml/cid" xmlns:w16="http://schemas.microsoft.com/office/word/2018/wordml" xmlns:w16du="http://schemas.microsoft.com/office/word/2023/wordml/word16du" xmlns:w16sdtdh="http://schemas.microsoft.com/office/word/2020/wordml/sdtdatahash" xmlns:w16se="http://schemas.microsoft.com/office/word/2015/wordml/symex" xmlns:wpg="http://schemas.microsoft.com/office/word/2010/wordprocessingGroup" xmlns:wpi="http://schemas.microsoft.com/office/word/2010/wordprocessingInk" xmlns:wne="http://schemas.microsoft.com/office/word/2006/wordml" xmlns:wps="http://schemas.microsoft.com/office/word/2010/wordprocessingShape" mc:Ignorable="w14 w15 w16se w16cid w16 w16cex w16sdtdh w16du wp14">
+<w:document xmlns:wpc="http://schemas.microsoft.com/office/word/2010/wordprocessingCanvas" xmlns:cx="http://schemas.microsoft.com/office/drawing/2014/chartex" xmlns:cx1="http://schemas.microsoft.com/office/drawing/2015/9/8/chartex" xmlns:cx2="http://schemas.microsoft.com/office/drawing/2015/10/21/chartex" xmlns:cx3="http://schemas.microsoft.com/office/drawing/2016/5/9/chartex" xmlns:cx4="http://schemas.microsoft.com/office/drawing/2016/5/10/chartex" xmlns:cx5="http://schemas.microsoft.com/office/drawing/2016/5/11/chartex" xmlns:cx6="http://schemas.microsoft.com/office/drawing/2016/5/12/chartex" xmlns:cx7="http://schemas.microsoft.com/office/drawing/2016/5/13/chartex" xmlns:cx8="http://schemas.microsoft.com/office/drawing/2016/5/14/chartex" xmlns:mc="http://schemas.openxmlformats.org/markup-compatibility/2006" xmlns:aink="http://schemas.microsoft.com/office/drawing/2016/ink" xmlns:am3d="http://schemas.microsoft.com/office/drawing/2017/model3d" xmlns:o="urn:schemas-microsoft-com:office:office" xmlns:oel="http://schemas.microsoft.com/office/2019/extlst" xmlns:r="http://schemas.openxmlformats.org/officeDocument/2006/relationships" xmlns:m="http://schemas.openxmlformats.org/officeDocument/2006/math" xmlns:v="urn:schemas-microsoft-com:vml" xmlns:wp14="http://schemas.microsoft.com/office/word/2010/wordprocessingDrawing" xmlns:wp="http://schemas.openxmlformats.org/drawingml/2006/wordprocessingDrawing" xmlns:w10="urn:schemas-microsoft-com:office:word" xmlns:w="http://schemas.openxmlformats.org/wordprocessingml/2006/main" xmlns:w14="http://schemas.microsoft.com/office/word/2010/wordml" xmlns:w15="http://schemas.microsoft.com/office/word/2012/wordml" xmlns:w16cex="http://schemas.microsoft.com/office/word/2018/wordml/cex" xmlns:w16cid="http://schemas.microsoft.com/office/word/2016/wordml/cid" xmlns:w16="http://schemas.microsoft.com/office/word/2018/wordml" xmlns:w16du="http://schemas.microsoft.com/office/word/2023/wordml/word16du" xmlns:w16sdtdh="http://schemas.microsoft.com/office/word/2020/wordml/sdtdatahash" xmlns:w16sdtfl="http://schemas.microsoft.com/office/word/2024/wordml/sdtformatlock" xmlns:w16se="http://schemas.microsoft.com/office/word/2015/wordml/symex" xmlns:wpg="http://schemas.microsoft.com/office/word/2010/wordprocessingGroup" xmlns:wpi="http://schemas.microsoft.com/office/word/2010/wordprocessingInk" xmlns:wne="http://schemas.microsoft.com/office/word/2006/wordml" xmlns:wps="http://schemas.microsoft.com/office/word/2010/wordprocessingShape" mc:Ignorable="w14 w15 w16se w16cid w16 w16cex w16sdtdh w16sdtfl w16du wp14">
   <w:body>
     <w:p>
       <w:pPr>
         <w:rPr>
-          <w:rFonts w:eastAsiaTheme="majorEastAsia" w:cstheme="minorHAnsi"/>
-          <w:b/>
-          <w:bCs/>
-          <w:sz w:val="28"/>
-          <w:szCs w:val="28"/>
-          <w:lang w:val="en-US"/>
+          <w:rFonts w:ascii="苹方-简" w:eastAsia="苹方-简" w:hAnsi="苹方-简"/>
+          <w:sz w:val="24"/>
+          <w:szCs w:val="24"/>
         </w:rPr>
       </w:pPr>
     </w:p>
@@ -34,21 +31,27 @@
           <w:tcPr>
             <w:cnfStyle w:val="001000000000" w:firstRow="0" w:lastRow="0" w:firstColumn="1" w:lastColumn="0" w:oddVBand="0" w:evenVBand="0" w:oddHBand="0" w:evenHBand="0" w:firstRowFirstColumn="0" w:firstRowLastColumn="0" w:lastRowFirstColumn="0" w:lastRowLastColumn="0"/>
             <w:tcW w:w="2518" w:type="dxa"/>
+            <w:vAlign w:val="center"/>
           </w:tcPr>
           <w:p>
             <w:pPr>
               <w:spacing w:after="100" w:line="320" w:lineRule="exact"/>
+              <w:jc w:val="left"/>
               <w:rPr>
-                <w:rFonts w:asciiTheme="majorEastAsia" w:eastAsiaTheme="majorEastAsia" w:hAnsiTheme="majorEastAsia" w:cs="Times New Roman Regular"/>
+                <w:rFonts w:ascii="苹方-简" w:eastAsia="苹方-简" w:hAnsi="苹方-简" w:cs="Times New Roman Regular"/>
                 <w:b w:val="0"/>
                 <w:bCs w:val="0"/>
+                <w:sz w:val="18"/>
+                <w:szCs w:val="18"/>
               </w:rPr>
             </w:pPr>
             <w:r>
               <w:rPr>
-                <w:rFonts w:asciiTheme="majorEastAsia" w:eastAsiaTheme="majorEastAsia" w:hAnsiTheme="majorEastAsia" w:cs="Times New Roman Regular" w:hint="eastAsia"/>
+                <w:rFonts w:ascii="苹方-简" w:eastAsia="苹方-简" w:hAnsi="苹方-简" w:cs="Times New Roman Regular" w:hint="eastAsia"/>
                 <w:b w:val="0"/>
                 <w:bCs w:val="0"/>
+                <w:sz w:val="18"/>
+                <w:szCs w:val="18"/>
               </w:rPr>
               <w:t>单词</w:t>
             </w:r>
@@ -57,22 +60,28 @@
         <w:tc>
           <w:tcPr>
             <w:tcW w:w="1742" w:type="dxa"/>
+            <w:vAlign w:val="center"/>
           </w:tcPr>
           <w:p>
             <w:pPr>
               <w:spacing w:after="100" w:line="320" w:lineRule="exact"/>
+              <w:jc w:val="left"/>
               <w:cnfStyle w:val="100000000000" w:firstRow="1" w:lastRow="0" w:firstColumn="0" w:lastColumn="0" w:oddVBand="0" w:evenVBand="0" w:oddHBand="0" w:evenHBand="0" w:firstRowFirstColumn="0" w:firstRowLastColumn="0" w:lastRowFirstColumn="0" w:lastRowLastColumn="0"/>
               <w:rPr>
-                <w:rFonts w:asciiTheme="majorEastAsia" w:eastAsiaTheme="majorEastAsia" w:hAnsiTheme="majorEastAsia" w:cs="Times New Roman Regular"/>
+                <w:rFonts w:ascii="苹方-简" w:eastAsia="苹方-简" w:hAnsi="苹方-简" w:cs="Times New Roman Regular"/>
                 <w:b w:val="0"/>
                 <w:bCs w:val="0"/>
+                <w:sz w:val="18"/>
+                <w:szCs w:val="18"/>
               </w:rPr>
             </w:pPr>
             <w:r>
               <w:rPr>
-                <w:rFonts w:asciiTheme="majorEastAsia" w:eastAsiaTheme="majorEastAsia" w:hAnsiTheme="majorEastAsia" w:cs="Times New Roman Regular" w:hint="eastAsia"/>
+                <w:rFonts w:ascii="苹方-简" w:eastAsia="苹方-简" w:hAnsi="苹方-简" w:cs="Times New Roman Regular" w:hint="eastAsia"/>
                 <w:b w:val="0"/>
                 <w:bCs w:val="0"/>
+                <w:sz w:val="18"/>
+                <w:szCs w:val="18"/>
               </w:rPr>
               <w:t>音标</w:t>
             </w:r>
@@ -81,22 +90,28 @@
         <w:tc>
           <w:tcPr>
             <w:tcW w:w="810" w:type="dxa"/>
+            <w:vAlign w:val="center"/>
           </w:tcPr>
           <w:p>
             <w:pPr>
               <w:spacing w:after="100" w:line="320" w:lineRule="exact"/>
+              <w:jc w:val="left"/>
               <w:cnfStyle w:val="100000000000" w:firstRow="1" w:lastRow="0" w:firstColumn="0" w:lastColumn="0" w:oddVBand="0" w:evenVBand="0" w:oddHBand="0" w:evenHBand="0" w:firstRowFirstColumn="0" w:firstRowLastColumn="0" w:lastRowFirstColumn="0" w:lastRowLastColumn="0"/>
               <w:rPr>
-                <w:rFonts w:asciiTheme="majorEastAsia" w:eastAsiaTheme="majorEastAsia" w:hAnsiTheme="majorEastAsia" w:cs="Times New Roman Regular"/>
+                <w:rFonts w:ascii="苹方-简" w:eastAsia="苹方-简" w:hAnsi="苹方-简" w:cs="Times New Roman Regular"/>
                 <w:b w:val="0"/>
                 <w:bCs w:val="0"/>
+                <w:sz w:val="18"/>
+                <w:szCs w:val="18"/>
               </w:rPr>
             </w:pPr>
             <w:r>
               <w:rPr>
-                <w:rFonts w:asciiTheme="majorEastAsia" w:eastAsiaTheme="majorEastAsia" w:hAnsiTheme="majorEastAsia" w:cs="Times New Roman Regular" w:hint="eastAsia"/>
+                <w:rFonts w:ascii="苹方-简" w:eastAsia="苹方-简" w:hAnsi="苹方-简" w:cs="Times New Roman Regular" w:hint="eastAsia"/>
                 <w:b w:val="0"/>
                 <w:bCs w:val="0"/>
+                <w:sz w:val="18"/>
+                <w:szCs w:val="18"/>
               </w:rPr>
               <w:t>词性</w:t>
             </w:r>
@@ -105,22 +120,28 @@
         <w:tc>
           <w:tcPr>
             <w:tcW w:w="3452" w:type="dxa"/>
+            <w:vAlign w:val="center"/>
           </w:tcPr>
           <w:p>
             <w:pPr>
               <w:spacing w:after="100" w:line="320" w:lineRule="exact"/>
+              <w:jc w:val="left"/>
               <w:cnfStyle w:val="100000000000" w:firstRow="1" w:lastRow="0" w:firstColumn="0" w:lastColumn="0" w:oddVBand="0" w:evenVBand="0" w:oddHBand="0" w:evenHBand="0" w:firstRowFirstColumn="0" w:firstRowLastColumn="0" w:lastRowFirstColumn="0" w:lastRowLastColumn="0"/>
               <w:rPr>
-                <w:rFonts w:asciiTheme="majorEastAsia" w:eastAsiaTheme="majorEastAsia" w:hAnsiTheme="majorEastAsia" w:cs="Times New Roman Regular"/>
+                <w:rFonts w:ascii="苹方-简" w:eastAsia="苹方-简" w:hAnsi="苹方-简" w:cs="Times New Roman Regular"/>
                 <w:b w:val="0"/>
                 <w:bCs w:val="0"/>
+                <w:sz w:val="18"/>
+                <w:szCs w:val="18"/>
               </w:rPr>
             </w:pPr>
             <w:r>
               <w:rPr>
-                <w:rFonts w:asciiTheme="majorEastAsia" w:eastAsiaTheme="majorEastAsia" w:hAnsiTheme="majorEastAsia" w:cs="Times New Roman Regular" w:hint="eastAsia"/>
+                <w:rFonts w:ascii="苹方-简" w:eastAsia="苹方-简" w:hAnsi="苹方-简" w:cs="Times New Roman Regular" w:hint="eastAsia"/>
                 <w:b w:val="0"/>
                 <w:bCs w:val="0"/>
+                <w:sz w:val="18"/>
+                <w:szCs w:val="18"/>
               </w:rPr>
               <w:t>中文</w:t>
             </w:r>
@@ -149,7 +170,7 @@
 </file>
 
 <file path=word/styles.xml><?xml version="1.0" encoding="utf-8"?>
-<w:styles xmlns:mc="http://schemas.openxmlformats.org/markup-compatibility/2006" xmlns:r="http://schemas.openxmlformats.org/officeDocument/2006/relationships" xmlns:w="http://schemas.openxmlformats.org/wordprocessingml/2006/main" xmlns:w14="http://schemas.microsoft.com/office/word/2010/wordml" xmlns:w15="http://schemas.microsoft.com/office/word/2012/wordml" xmlns:w16cex="http://schemas.microsoft.com/office/word/2018/wordml/cex" xmlns:w16cid="http://schemas.microsoft.com/office/word/2016/wordml/cid" xmlns:w16="http://schemas.microsoft.com/office/word/2018/wordml" xmlns:w16du="http://schemas.microsoft.com/office/word/2023/wordml/word16du" xmlns:w16sdtdh="http://schemas.microsoft.com/office/word/2020/wordml/sdtdatahash" xmlns:w16se="http://schemas.microsoft.com/office/word/2015/wordml/symex" mc:Ignorable="w14 w15 w16se w16cid w16 w16cex w16sdtdh w16du">
+<w:styles xmlns:mc="http://schemas.openxmlformats.org/markup-compatibility/2006" xmlns:r="http://schemas.openxmlformats.org/officeDocument/2006/relationships" xmlns:w="http://schemas.openxmlformats.org/wordprocessingml/2006/main" xmlns:w14="http://schemas.microsoft.com/office/word/2010/wordml" xmlns:w15="http://schemas.microsoft.com/office/word/2012/wordml" xmlns:w16cex="http://schemas.microsoft.com/office/word/2018/wordml/cex" xmlns:w16cid="http://schemas.microsoft.com/office/word/2016/wordml/cid" xmlns:w16="http://schemas.microsoft.com/office/word/2018/wordml" xmlns:w16du="http://schemas.microsoft.com/office/word/2023/wordml/word16du" xmlns:w16sdtdh="http://schemas.microsoft.com/office/word/2020/wordml/sdtdatahash" xmlns:w16sdtfl="http://schemas.microsoft.com/office/word/2024/wordml/sdtformatlock" xmlns:w16se="http://schemas.microsoft.com/office/word/2015/wordml/symex" mc:Ignorable="w14 w15 w16se w16cid w16 w16cex w16sdtdh w16sdtfl w16du">
   <w:docDefaults>
     <w:rPrDefault>
       <w:rPr>

</xml_diff>